<commit_message>
Started working on Admin Role.
</commit_message>
<xml_diff>
--- a/Train Hoppers.docx
+++ b/Train Hoppers.docx
@@ -145,11 +145,121 @@
         <w:tab/>
         <w:t>Powerups</w:t>
       </w:r>
-    </w:p>
-    <w:p>
+      <w:r>
+        <w:rPr>
+          <w:rFonts w:ascii="Segoe UI Emoji" w:hAnsi="Segoe UI Emoji" w:cs="Segoe UI Emoji"/>
+        </w:rPr>
+        <w:t>✔</w:t>
+      </w:r>
+    </w:p>
+    <w:p>
+      <w:pPr>
+        <w:rPr>
+          <w:rFonts w:ascii="Segoe UI Emoji" w:hAnsi="Segoe UI Emoji" w:cs="Segoe UI Emoji"/>
+        </w:rPr>
+      </w:pPr>
       <w:r>
         <w:tab/>
         <w:t>Powerupi pildid</w:t>
+      </w:r>
+      <w:r>
+        <w:rPr>
+          <w:rFonts w:ascii="Segoe UI Emoji" w:hAnsi="Segoe UI Emoji" w:cs="Segoe UI Emoji"/>
+        </w:rPr>
+        <w:t>✔</w:t>
+      </w:r>
+    </w:p>
+    <w:p>
+      <w:pPr>
+        <w:rPr>
+          <w:rFonts w:ascii="Segoe UI Emoji" w:hAnsi="Segoe UI Emoji" w:cs="Segoe UI Emoji"/>
+        </w:rPr>
+      </w:pPr>
+      <w:r>
+        <w:rPr>
+          <w:rFonts w:ascii="Segoe UI Emoji" w:hAnsi="Segoe UI Emoji" w:cs="Segoe UI Emoji"/>
+        </w:rPr>
+        <w:t>Email (TUNNINS)</w:t>
+      </w:r>
+    </w:p>
+    <w:p>
+      <w:pPr>
+        <w:pStyle w:val="Loendilik"/>
+        <w:numPr>
+          <w:ilvl w:val="0"/>
+          <w:numId w:val="1"/>
+        </w:numPr>
+      </w:pPr>
+      <w:r>
+        <w:t xml:space="preserve">Admin saab kasutada emaili saatmise vaadet </w:t>
+      </w:r>
+      <w:r>
+        <w:rPr>
+          <w:rFonts w:ascii="Segoe UI Emoji" w:hAnsi="Segoe UI Emoji" w:cs="Segoe UI Emoji"/>
+        </w:rPr>
+        <w:t>✔</w:t>
+      </w:r>
+    </w:p>
+    <w:p>
+      <w:pPr>
+        <w:pStyle w:val="Loendilik"/>
+        <w:numPr>
+          <w:ilvl w:val="0"/>
+          <w:numId w:val="1"/>
+        </w:numPr>
+      </w:pPr>
+      <w:r>
+        <w:rPr>
+          <w:rFonts w:ascii="Segoe UI Emoji" w:hAnsi="Segoe UI Emoji" w:cs="Segoe UI Emoji"/>
+        </w:rPr>
+        <w:t xml:space="preserve">Mängija saab registeerimis kinnitus kirju </w:t>
+      </w:r>
+      <w:r>
+        <w:rPr>
+          <w:rFonts w:ascii="Segoe UI Emoji" w:hAnsi="Segoe UI Emoji" w:cs="Segoe UI Emoji"/>
+        </w:rPr>
+        <w:t>✔</w:t>
+      </w:r>
+    </w:p>
+    <w:p>
+      <w:r>
+        <w:t>Mängijaprofiil(KODUS)</w:t>
+      </w:r>
+    </w:p>
+    <w:p>
+      <w:r>
+        <w:tab/>
+        <w:t>Igal kasutajal on juures mängijaprofiil</w:t>
+      </w:r>
+    </w:p>
+    <w:p>
+      <w:r>
+        <w:tab/>
+        <w:t>Kasutajale kuvatatakse vaated vastavalt profiilile</w:t>
+      </w:r>
+    </w:p>
+    <w:p>
+      <w:r>
+        <w:tab/>
+        <w:t xml:space="preserve">Kasutajal on juures admini tuvastus, et kuvada adminile </w:t>
+      </w:r>
+    </w:p>
+    <w:p>
+      <w:r>
+        <w:tab/>
+      </w:r>
+      <w:r>
+        <w:tab/>
+        <w:t>Adminiline admini vaated</w:t>
+      </w:r>
+    </w:p>
+    <w:p>
+      <w:r>
+        <w:tab/>
+      </w:r>
+      <w:r>
+        <w:tab/>
+        <w:t>Mängijale mängija vaated</w:t>
       </w:r>
     </w:p>
     <w:p/>
@@ -161,6 +271,103 @@
     </w:sectPr>
   </w:body>
 </w:document>
+</file>
+
+<file path=word/numbering.xml><?xml version="1.0" encoding="utf-8"?>
+<w:numbering xmlns:wpc="http://schemas.microsoft.com/office/word/2010/wordprocessingCanvas" xmlns:cx="http://schemas.microsoft.com/office/drawing/2014/chartex" xmlns:cx1="http://schemas.microsoft.com/office/drawing/2015/9/8/chartex" xmlns:cx2="http://schemas.microsoft.com/office/drawing/2015/10/21/chartex" xmlns:cx3="http://schemas.microsoft.com/office/drawing/2016/5/9/chartex" xmlns:cx4="http://schemas.microsoft.com/office/drawing/2016/5/10/chartex" xmlns:cx5="http://schemas.microsoft.com/office/drawing/2016/5/11/chartex" xmlns:cx6="http://schemas.microsoft.com/office/drawing/2016/5/12/chartex" xmlns:cx7="http://schemas.microsoft.com/office/drawing/2016/5/13/chartex" xmlns:cx8="http://schemas.microsoft.com/office/drawing/2016/5/14/chartex" xmlns:mc="http://schemas.openxmlformats.org/markup-compatibility/2006" xmlns:aink="http://schemas.microsoft.com/office/drawing/2016/ink" xmlns:am3d="http://schemas.microsoft.com/office/drawing/2017/model3d" xmlns:o="urn:schemas-microsoft-com:office:office" xmlns:r="http://schemas.openxmlformats.org/officeDocument/2006/relationships" xmlns:m="http://schemas.openxmlformats.org/officeDocument/2006/math" xmlns:v="urn:schemas-microsoft-com:vml" xmlns:wp14="http://schemas.microsoft.com/office/word/2010/wordprocessingDrawing" xmlns:wp="http://schemas.openxmlformats.org/drawingml/2006/wordprocessingDrawing" xmlns:w10="urn:schemas-microsoft-com:office:word" xmlns:w="http://schemas.openxmlformats.org/wordprocessingml/2006/main" xmlns:w14="http://schemas.microsoft.com/office/word/2010/wordml" xmlns:w15="http://schemas.microsoft.com/office/word/2012/wordml" xmlns:w16cex="http://schemas.microsoft.com/office/word/2018/wordml/cex" xmlns:w16cid="http://schemas.microsoft.com/office/word/2016/wordml/cid" xmlns:w16="http://schemas.microsoft.com/office/word/2018/wordml" xmlns:w16sdtdh="http://schemas.microsoft.com/office/word/2020/wordml/sdtdatahash" xmlns:w16se="http://schemas.microsoft.com/office/word/2015/wordml/symex" xmlns:wpg="http://schemas.microsoft.com/office/word/2010/wordprocessingGroup" xmlns:wpi="http://schemas.microsoft.com/office/word/2010/wordprocessingInk" xmlns:wne="http://schemas.microsoft.com/office/word/2006/wordml" xmlns:wps="http://schemas.microsoft.com/office/word/2010/wordprocessingShape" mc:Ignorable="w14 w15 w16se w16cid w16 w16cex w16sdtdh wp14">
+  <w:abstractNum w:abstractNumId="0" w15:restartNumberingAfterBreak="0">
+    <w:nsid w:val="27120560"/>
+    <w:multiLevelType w:val="hybridMultilevel"/>
+    <w:tmpl w:val="34A27FB2"/>
+    <w:lvl w:ilvl="0" w:tplc="0908EAB8">
+      <w:start w:val="1"/>
+      <w:numFmt w:val="lowerLetter"/>
+      <w:lvlText w:val="%1."/>
+      <w:lvlJc w:val="left"/>
+      <w:pPr>
+        <w:ind w:left="1065" w:hanging="360"/>
+      </w:pPr>
+      <w:rPr>
+        <w:rFonts w:ascii="Segoe UI Emoji" w:hAnsi="Segoe UI Emoji" w:cs="Segoe UI Emoji" w:hint="default"/>
+      </w:rPr>
+    </w:lvl>
+    <w:lvl w:ilvl="1" w:tplc="04250019" w:tentative="1">
+      <w:start w:val="1"/>
+      <w:numFmt w:val="lowerLetter"/>
+      <w:lvlText w:val="%2."/>
+      <w:lvlJc w:val="left"/>
+      <w:pPr>
+        <w:ind w:left="1785" w:hanging="360"/>
+      </w:pPr>
+    </w:lvl>
+    <w:lvl w:ilvl="2" w:tplc="0425001B" w:tentative="1">
+      <w:start w:val="1"/>
+      <w:numFmt w:val="lowerRoman"/>
+      <w:lvlText w:val="%3."/>
+      <w:lvlJc w:val="right"/>
+      <w:pPr>
+        <w:ind w:left="2505" w:hanging="180"/>
+      </w:pPr>
+    </w:lvl>
+    <w:lvl w:ilvl="3" w:tplc="0425000F" w:tentative="1">
+      <w:start w:val="1"/>
+      <w:numFmt w:val="decimal"/>
+      <w:lvlText w:val="%4."/>
+      <w:lvlJc w:val="left"/>
+      <w:pPr>
+        <w:ind w:left="3225" w:hanging="360"/>
+      </w:pPr>
+    </w:lvl>
+    <w:lvl w:ilvl="4" w:tplc="04250019" w:tentative="1">
+      <w:start w:val="1"/>
+      <w:numFmt w:val="lowerLetter"/>
+      <w:lvlText w:val="%5."/>
+      <w:lvlJc w:val="left"/>
+      <w:pPr>
+        <w:ind w:left="3945" w:hanging="360"/>
+      </w:pPr>
+    </w:lvl>
+    <w:lvl w:ilvl="5" w:tplc="0425001B" w:tentative="1">
+      <w:start w:val="1"/>
+      <w:numFmt w:val="lowerRoman"/>
+      <w:lvlText w:val="%6."/>
+      <w:lvlJc w:val="right"/>
+      <w:pPr>
+        <w:ind w:left="4665" w:hanging="180"/>
+      </w:pPr>
+    </w:lvl>
+    <w:lvl w:ilvl="6" w:tplc="0425000F" w:tentative="1">
+      <w:start w:val="1"/>
+      <w:numFmt w:val="decimal"/>
+      <w:lvlText w:val="%7."/>
+      <w:lvlJc w:val="left"/>
+      <w:pPr>
+        <w:ind w:left="5385" w:hanging="360"/>
+      </w:pPr>
+    </w:lvl>
+    <w:lvl w:ilvl="7" w:tplc="04250019" w:tentative="1">
+      <w:start w:val="1"/>
+      <w:numFmt w:val="lowerLetter"/>
+      <w:lvlText w:val="%8."/>
+      <w:lvlJc w:val="left"/>
+      <w:pPr>
+        <w:ind w:left="6105" w:hanging="360"/>
+      </w:pPr>
+    </w:lvl>
+    <w:lvl w:ilvl="8" w:tplc="0425001B" w:tentative="1">
+      <w:start w:val="1"/>
+      <w:numFmt w:val="lowerRoman"/>
+      <w:lvlText w:val="%9."/>
+      <w:lvlJc w:val="right"/>
+      <w:pPr>
+        <w:ind w:left="6825" w:hanging="180"/>
+      </w:pPr>
+    </w:lvl>
+  </w:abstractNum>
+  <w:num w:numId="1">
+    <w:abstractNumId w:val="0"/>
+  </w:num>
+</w:numbering>
 </file>
 
 <file path=word/styles.xml><?xml version="1.0" encoding="utf-8"?>
@@ -589,6 +796,17 @@
     <w:semiHidden/>
     <w:unhideWhenUsed/>
   </w:style>
+  <w:style w:type="paragraph" w:styleId="Loendilik">
+    <w:name w:val="List Paragraph"/>
+    <w:basedOn w:val="Normaallaad"/>
+    <w:uiPriority w:val="34"/>
+    <w:qFormat/>
+    <w:rsid w:val="001A05FE"/>
+    <w:pPr>
+      <w:ind w:left="720"/>
+      <w:contextualSpacing/>
+    </w:pPr>
+  </w:style>
 </w:styles>
 </file>
 

</xml_diff>

<commit_message>
Added abilityownership things, playerprofile model
</commit_message>
<xml_diff>
--- a/Train Hoppers.docx
+++ b/Train Hoppers.docx
@@ -55,10 +55,11 @@
       <w:r>
         <w:t>Powerups</w:t>
       </w:r>
-    </w:p>
-    <w:p>
-      <w:r>
-        <w:t>Weapons</w:t>
+      <w:r>
+        <w:rPr>
+          <w:rFonts w:ascii="Segoe UI Emoji" w:hAnsi="Segoe UI Emoji" w:cs="Segoe UI Emoji"/>
+        </w:rPr>
+        <w:t>✔</w:t>
       </w:r>
     </w:p>
     <w:p/>
@@ -113,17 +114,41 @@
       <w:r>
         <w:t xml:space="preserve"> (TUNNIS)</w:t>
       </w:r>
+      <w:r>
+        <w:rPr>
+          <w:rFonts w:ascii="Segoe UI Emoji" w:hAnsi="Segoe UI Emoji" w:cs="Segoe UI Emoji"/>
+        </w:rPr>
+        <w:t xml:space="preserve"> </w:t>
+      </w:r>
+      <w:r>
+        <w:rPr>
+          <w:rFonts w:ascii="Segoe UI Emoji" w:hAnsi="Segoe UI Emoji" w:cs="Segoe UI Emoji"/>
+        </w:rPr>
+        <w:t>✔</w:t>
+      </w:r>
     </w:p>
     <w:p>
       <w:r>
         <w:tab/>
         <w:t>Kasutaja saab registreerida</w:t>
       </w:r>
+      <w:r>
+        <w:rPr>
+          <w:rFonts w:ascii="Segoe UI Emoji" w:hAnsi="Segoe UI Emoji" w:cs="Segoe UI Emoji"/>
+        </w:rPr>
+        <w:t>✔</w:t>
+      </w:r>
     </w:p>
     <w:p>
       <w:r>
         <w:tab/>
         <w:t>Kasutaja sisestatus emailile tuleb kinnitussõnum</w:t>
+      </w:r>
+      <w:r>
+        <w:rPr>
+          <w:rFonts w:ascii="Segoe UI Emoji" w:hAnsi="Segoe UI Emoji" w:cs="Segoe UI Emoji"/>
+        </w:rPr>
+        <w:t>✔</w:t>
       </w:r>
     </w:p>
     <w:p>
@@ -212,13 +237,7 @@
         <w:rPr>
           <w:rFonts w:ascii="Segoe UI Emoji" w:hAnsi="Segoe UI Emoji" w:cs="Segoe UI Emoji"/>
         </w:rPr>
-        <w:t xml:space="preserve">Mängija saab registeerimis kinnitus kirju </w:t>
-      </w:r>
-      <w:r>
-        <w:rPr>
-          <w:rFonts w:ascii="Segoe UI Emoji" w:hAnsi="Segoe UI Emoji" w:cs="Segoe UI Emoji"/>
-        </w:rPr>
-        <w:t>✔</w:t>
+        <w:t>Mängija saab registeerimis kinnitus kirju ✔</w:t>
       </w:r>
     </w:p>
     <w:p>
@@ -235,6 +254,24 @@
     <w:p>
       <w:r>
         <w:tab/>
+      </w:r>
+      <w:r>
+        <w:tab/>
+        <w:t>Genereeritakse kui kasutaja luuakse</w:t>
+      </w:r>
+    </w:p>
+    <w:p>
+      <w:r>
+        <w:tab/>
+      </w:r>
+      <w:r>
+        <w:tab/>
+        <w:t>Kuvatakse esimesena seaded</w:t>
+      </w:r>
+    </w:p>
+    <w:p>
+      <w:r>
+        <w:tab/>
         <w:t>Kasutajale kuvatatakse vaated vastavalt profiilile</w:t>
       </w:r>
     </w:p>
@@ -260,6 +297,181 @@
       <w:r>
         <w:tab/>
         <w:t>Mängijale mängija vaated</w:t>
+      </w:r>
+    </w:p>
+    <w:p/>
+    <w:p/>
+    <w:p>
+      <w:r>
+        <w:t>Gameloop</w:t>
+      </w:r>
+    </w:p>
+    <w:p>
+      <w:r>
+        <w:tab/>
+        <w:t>Loogika mis kirjeldab ära mängu tegevused</w:t>
+      </w:r>
+    </w:p>
+    <w:p>
+      <w:r>
+        <w:tab/>
+      </w:r>
+      <w:r>
+        <w:tab/>
+        <w:t>Mängija saab navigeerida vaadete vahel</w:t>
+      </w:r>
+      <w:r>
+        <w:t xml:space="preserve"> [KODUS]</w:t>
+      </w:r>
+    </w:p>
+    <w:p>
+      <w:r>
+        <w:tab/>
+      </w:r>
+      <w:r>
+        <w:tab/>
+      </w:r>
+      <w:r>
+        <w:tab/>
+        <w:t>Mängija saab rünnata teisi mängijaid</w:t>
+      </w:r>
+    </w:p>
+    <w:p>
+      <w:r>
+        <w:tab/>
+      </w:r>
+      <w:r>
+        <w:tab/>
+      </w:r>
+      <w:r>
+        <w:tab/>
+        <w:t>Mängija saab näha enda Abiliteid</w:t>
+      </w:r>
+    </w:p>
+    <w:p>
+      <w:r>
+        <w:tab/>
+      </w:r>
+      <w:r>
+        <w:tab/>
+      </w:r>
+      <w:r>
+        <w:tab/>
+        <w:t>Mängija saab näha enda Poweruppe</w:t>
+      </w:r>
+    </w:p>
+    <w:p>
+      <w:r>
+        <w:tab/>
+      </w:r>
+      <w:r>
+        <w:tab/>
+      </w:r>
+      <w:r>
+        <w:tab/>
+        <w:t>Mängija saab näha enda rünnakuid</w:t>
+      </w:r>
+    </w:p>
+    <w:p>
+      <w:r>
+        <w:tab/>
+      </w:r>
+      <w:r>
+        <w:tab/>
+      </w:r>
+      <w:r>
+        <w:tab/>
+        <w:t>Mängija saab hankida uusi Abiliteid</w:t>
+      </w:r>
+    </w:p>
+    <w:p>
+      <w:pPr>
+        <w:pStyle w:val="Loendilik"/>
+        <w:numPr>
+          <w:ilvl w:val="0"/>
+          <w:numId w:val="2"/>
+        </w:numPr>
+      </w:pPr>
+      <w:r>
+        <w:t>P2W</w:t>
+      </w:r>
+    </w:p>
+    <w:p>
+      <w:pPr>
+        <w:pStyle w:val="Loendilik"/>
+        <w:numPr>
+          <w:ilvl w:val="0"/>
+          <w:numId w:val="2"/>
+        </w:numPr>
+      </w:pPr>
+      <w:r>
+        <w:t>Story Quest [KLASSIS]</w:t>
+      </w:r>
+    </w:p>
+    <w:p>
+      <w:pPr>
+        <w:pStyle w:val="Loendilik"/>
+        <w:numPr>
+          <w:ilvl w:val="1"/>
+          <w:numId w:val="2"/>
+        </w:numPr>
+      </w:pPr>
+      <w:r>
+        <w:t>Story Elements</w:t>
+      </w:r>
+    </w:p>
+    <w:p>
+      <w:pPr>
+        <w:pStyle w:val="Loendilik"/>
+        <w:numPr>
+          <w:ilvl w:val="2"/>
+          <w:numId w:val="2"/>
+        </w:numPr>
+      </w:pPr>
+      <w:r>
+        <w:t>Name of event</w:t>
+      </w:r>
+    </w:p>
+    <w:p>
+      <w:pPr>
+        <w:pStyle w:val="Loendilik"/>
+        <w:numPr>
+          <w:ilvl w:val="2"/>
+          <w:numId w:val="2"/>
+        </w:numPr>
+      </w:pPr>
+      <w:r>
+        <w:t>Image</w:t>
+      </w:r>
+    </w:p>
+    <w:p>
+      <w:pPr>
+        <w:pStyle w:val="Loendilik"/>
+        <w:numPr>
+          <w:ilvl w:val="2"/>
+          <w:numId w:val="2"/>
+        </w:numPr>
+      </w:pPr>
+      <w:r>
+        <w:t>Text</w:t>
+      </w:r>
+    </w:p>
+    <w:p>
+      <w:pPr>
+        <w:pStyle w:val="Loendilik"/>
+        <w:numPr>
+          <w:ilvl w:val="2"/>
+          <w:numId w:val="2"/>
+        </w:numPr>
+      </w:pPr>
+      <w:r>
+        <w:t>Options</w:t>
+      </w:r>
+    </w:p>
+    <w:p>
+      <w:r>
+        <w:tab/>
+        <w:t>Mängijal on põhivaade</w:t>
       </w:r>
     </w:p>
     <w:p/>
@@ -364,8 +576,100 @@
       </w:pPr>
     </w:lvl>
   </w:abstractNum>
+  <w:abstractNum w:abstractNumId="1" w15:restartNumberingAfterBreak="0">
+    <w:nsid w:val="301265D5"/>
+    <w:multiLevelType w:val="hybridMultilevel"/>
+    <w:tmpl w:val="1BB408B6"/>
+    <w:lvl w:ilvl="0" w:tplc="BC64D49C">
+      <w:start w:val="1"/>
+      <w:numFmt w:val="decimal"/>
+      <w:lvlText w:val="%1."/>
+      <w:lvlJc w:val="left"/>
+      <w:pPr>
+        <w:ind w:left="3195" w:hanging="360"/>
+      </w:pPr>
+      <w:rPr>
+        <w:rFonts w:hint="default"/>
+      </w:rPr>
+    </w:lvl>
+    <w:lvl w:ilvl="1" w:tplc="04250019">
+      <w:start w:val="1"/>
+      <w:numFmt w:val="lowerLetter"/>
+      <w:lvlText w:val="%2."/>
+      <w:lvlJc w:val="left"/>
+      <w:pPr>
+        <w:ind w:left="3915" w:hanging="360"/>
+      </w:pPr>
+    </w:lvl>
+    <w:lvl w:ilvl="2" w:tplc="0425001B">
+      <w:start w:val="1"/>
+      <w:numFmt w:val="lowerRoman"/>
+      <w:lvlText w:val="%3."/>
+      <w:lvlJc w:val="right"/>
+      <w:pPr>
+        <w:ind w:left="4635" w:hanging="180"/>
+      </w:pPr>
+    </w:lvl>
+    <w:lvl w:ilvl="3" w:tplc="0425000F" w:tentative="1">
+      <w:start w:val="1"/>
+      <w:numFmt w:val="decimal"/>
+      <w:lvlText w:val="%4."/>
+      <w:lvlJc w:val="left"/>
+      <w:pPr>
+        <w:ind w:left="5355" w:hanging="360"/>
+      </w:pPr>
+    </w:lvl>
+    <w:lvl w:ilvl="4" w:tplc="04250019" w:tentative="1">
+      <w:start w:val="1"/>
+      <w:numFmt w:val="lowerLetter"/>
+      <w:lvlText w:val="%5."/>
+      <w:lvlJc w:val="left"/>
+      <w:pPr>
+        <w:ind w:left="6075" w:hanging="360"/>
+      </w:pPr>
+    </w:lvl>
+    <w:lvl w:ilvl="5" w:tplc="0425001B" w:tentative="1">
+      <w:start w:val="1"/>
+      <w:numFmt w:val="lowerRoman"/>
+      <w:lvlText w:val="%6."/>
+      <w:lvlJc w:val="right"/>
+      <w:pPr>
+        <w:ind w:left="6795" w:hanging="180"/>
+      </w:pPr>
+    </w:lvl>
+    <w:lvl w:ilvl="6" w:tplc="0425000F" w:tentative="1">
+      <w:start w:val="1"/>
+      <w:numFmt w:val="decimal"/>
+      <w:lvlText w:val="%7."/>
+      <w:lvlJc w:val="left"/>
+      <w:pPr>
+        <w:ind w:left="7515" w:hanging="360"/>
+      </w:pPr>
+    </w:lvl>
+    <w:lvl w:ilvl="7" w:tplc="04250019" w:tentative="1">
+      <w:start w:val="1"/>
+      <w:numFmt w:val="lowerLetter"/>
+      <w:lvlText w:val="%8."/>
+      <w:lvlJc w:val="left"/>
+      <w:pPr>
+        <w:ind w:left="8235" w:hanging="360"/>
+      </w:pPr>
+    </w:lvl>
+    <w:lvl w:ilvl="8" w:tplc="0425001B" w:tentative="1">
+      <w:start w:val="1"/>
+      <w:numFmt w:val="lowerRoman"/>
+      <w:lvlText w:val="%9."/>
+      <w:lvlJc w:val="right"/>
+      <w:pPr>
+        <w:ind w:left="8955" w:hanging="180"/>
+      </w:pPr>
+    </w:lvl>
+  </w:abstractNum>
   <w:num w:numId="1">
     <w:abstractNumId w:val="0"/>
+  </w:num>
+  <w:num w:numId="2">
+    <w:abstractNumId w:val="1"/>
   </w:num>
 </w:numbering>
 </file>

</xml_diff>